<commit_message>
Fixed typos in text format
* Fixed typos in README;
* Fixed text format in reports
</commit_message>
<xml_diff>
--- a/Lab_1-Backpropagation/docs/Uvarov_Lab1_Report.docx
+++ b/Lab_1-Backpropagation/docs/Uvarov_Lab1_Report.docx
@@ -1508,7 +1508,6 @@
             </m:r>
           </m:e>
           <m:sub>
-            <w:proofErr w:type="gramStart"/>
             <m:r>
               <w:rPr>
                 <w:rFonts w:ascii="Cambria Math" w:hAnsi="Cambria Math" w:cs="Cambria Math"/>
@@ -1527,7 +1526,6 @@
               </w:rPr>
               <m:t>j</m:t>
             </m:r>
-            <w:proofErr w:type="gramEnd"/>
           </m:sub>
         </m:sSub>
       </m:oMath>
@@ -2143,8 +2141,11 @@
       </w:r>
     </w:p>
     <w:p>
-      <w:r>
-        <w:t>Г</w:t>
+      <w:pPr>
+        <w:ind w:firstLine="0"/>
+      </w:pPr>
+      <w:r>
+        <w:t>г</w:t>
       </w:r>
       <w:r>
         <w:t>де</w:t>
@@ -2677,14 +2678,12 @@
                 </m:ctrlPr>
               </m:accPr>
               <m:e>
-                <w:proofErr w:type="gramStart"/>
                 <m:r>
                   <w:rPr>
                     <w:rFonts w:ascii="Cambria Math" w:hAnsi="Cambria Math"/>
                   </w:rPr>
                   <m:t>1,N</m:t>
                 </m:r>
-                <w:proofErr w:type="gramEnd"/>
               </m:e>
             </m:acc>
           </m:sub>
@@ -3709,6 +3708,9 @@
       </w:r>
     </w:p>
     <w:p>
+      <w:pPr>
+        <w:ind w:firstLine="0"/>
+      </w:pPr>
       <w:r>
         <w:t xml:space="preserve">где </w:t>
       </w:r>
@@ -4073,6 +4075,9 @@
       </w:r>
     </w:p>
     <w:p>
+      <w:pPr>
+        <w:ind w:firstLine="0"/>
+      </w:pPr>
       <w:r>
         <w:t xml:space="preserve">где </w:t>
       </w:r>
@@ -4262,6 +4267,9 @@
       </w:r>
     </w:p>
     <w:p>
+      <w:pPr>
+        <w:ind w:firstLine="0"/>
+      </w:pPr>
       <w:r>
         <w:t xml:space="preserve">где </w:t>
       </w:r>
@@ -4678,23 +4686,12 @@
           <w:rPr>
             <w:rFonts w:ascii="Cambria Math" w:hAnsi="Cambria Math"/>
           </w:rPr>
-          <m:t>=</m:t>
-        </m:r>
-        <w:proofErr w:type="gramStart"/>
-        <m:r>
-          <w:rPr>
-            <w:rFonts w:ascii="Cambria Math" w:hAnsi="Cambria Math"/>
-          </w:rPr>
-          <m:t>1</m:t>
+          <m:t>=1</m:t>
         </m:r>
       </m:oMath>
       <w:r>
-        <w:t xml:space="preserve"> </w:t>
-      </w:r>
-      <w:r>
         <w:t>.</w:t>
       </w:r>
-      <w:proofErr w:type="gramEnd"/>
     </w:p>
     <w:p>
       <m:oMathPara>
@@ -7021,12 +7018,13 @@
     </w:p>
     <w:p>
       <w:pPr>
+        <w:ind w:firstLine="0"/>
         <w:rPr>
           <w:lang w:val="en-US"/>
         </w:rPr>
       </w:pPr>
       <w:r>
-        <w:t>Г</w:t>
+        <w:t>г</w:t>
       </w:r>
       <w:r>
         <w:t>де</w:t>
@@ -7318,13 +7316,7 @@
           <w:rPr>
             <w:rFonts w:ascii="Cambria Math" w:hAnsi="Cambria Math"/>
           </w:rPr>
-          <m:t>h = 2</m:t>
-        </m:r>
-        <m:r>
-          <w:rPr>
-            <w:rFonts w:ascii="Cambria Math" w:hAnsi="Cambria Math"/>
-          </w:rPr>
-          <m:t>0</m:t>
+          <m:t>h = 20</m:t>
         </m:r>
       </m:oMath>
       <w:r>
@@ -7415,6 +7407,7 @@
       <w:tblPr>
         <w:tblStyle w:val="ad"/>
         <w:tblW w:w="0" w:type="auto"/>
+        <w:jc w:val="center"/>
         <w:tblLook w:val="04A0" w:firstRow="1" w:lastRow="0" w:firstColumn="1" w:lastColumn="0" w:noHBand="0" w:noVBand="1"/>
       </w:tblPr>
       <w:tblGrid>
@@ -7424,6 +7417,9 @@
         <w:gridCol w:w="2716"/>
       </w:tblGrid>
       <w:tr>
+        <w:trPr>
+          <w:jc w:val="center"/>
+        </w:trPr>
         <w:tc>
           <w:tcPr>
             <w:tcW w:w="2115" w:type="dxa"/>
@@ -7431,7 +7427,7 @@
           <w:p>
             <w:pPr>
               <w:ind w:firstLine="0"/>
-              <w:jc w:val="left"/>
+              <w:jc w:val="center"/>
               <w:rPr>
                 <w:color w:val="000000"/>
               </w:rPr>
@@ -7452,7 +7448,7 @@
           <w:p>
             <w:pPr>
               <w:ind w:firstLine="0"/>
-              <w:jc w:val="left"/>
+              <w:jc w:val="center"/>
               <w:rPr>
                 <w:color w:val="000000"/>
                 <w:sz w:val="24"/>
@@ -7487,6 +7483,8 @@
           </w:tcPr>
           <w:p>
             <w:pPr>
+              <w:ind w:firstLine="0"/>
+              <w:jc w:val="center"/>
               <w:rPr>
                 <w:color w:val="000000"/>
               </w:rPr>
@@ -7506,6 +7504,8 @@
           </w:tcPr>
           <w:p>
             <w:pPr>
+              <w:ind w:firstLine="0"/>
+              <w:jc w:val="center"/>
               <w:rPr>
                 <w:color w:val="000000"/>
               </w:rPr>
@@ -7520,6 +7520,9 @@
         </w:tc>
       </w:tr>
       <w:tr>
+        <w:trPr>
+          <w:jc w:val="center"/>
+        </w:trPr>
         <w:tc>
           <w:tcPr>
             <w:tcW w:w="2115" w:type="dxa"/>
@@ -7527,6 +7530,7 @@
           <w:p>
             <w:pPr>
               <w:ind w:firstLine="0"/>
+              <w:jc w:val="center"/>
               <w:rPr>
                 <w:b/>
               </w:rPr>
@@ -7546,6 +7550,7 @@
           <w:p>
             <w:pPr>
               <w:ind w:firstLine="0"/>
+              <w:jc w:val="center"/>
               <w:rPr>
                 <w:b/>
               </w:rPr>
@@ -7565,6 +7570,7 @@
           <w:p>
             <w:pPr>
               <w:ind w:firstLine="0"/>
+              <w:jc w:val="center"/>
               <w:rPr>
                 <w:b/>
               </w:rPr>
@@ -7584,6 +7590,7 @@
           <w:p>
             <w:pPr>
               <w:ind w:firstLine="0"/>
+              <w:jc w:val="center"/>
               <w:rPr>
                 <w:b/>
               </w:rPr>
@@ -7598,6 +7605,9 @@
         </w:tc>
       </w:tr>
       <w:tr>
+        <w:trPr>
+          <w:jc w:val="center"/>
+        </w:trPr>
         <w:tc>
           <w:tcPr>
             <w:tcW w:w="2115" w:type="dxa"/>
@@ -7605,6 +7615,7 @@
           <w:p>
             <w:pPr>
               <w:ind w:firstLine="0"/>
+              <w:jc w:val="center"/>
               <w:rPr>
                 <w:b/>
               </w:rPr>
@@ -7624,6 +7635,7 @@
           <w:p>
             <w:pPr>
               <w:ind w:firstLine="0"/>
+              <w:jc w:val="center"/>
               <w:rPr>
                 <w:b/>
               </w:rPr>
@@ -7643,6 +7655,7 @@
           <w:p>
             <w:pPr>
               <w:ind w:firstLine="0"/>
+              <w:jc w:val="center"/>
               <w:rPr>
                 <w:b/>
               </w:rPr>
@@ -7662,6 +7675,7 @@
           <w:p>
             <w:pPr>
               <w:ind w:firstLine="0"/>
+              <w:jc w:val="center"/>
               <w:rPr>
                 <w:b/>
               </w:rPr>
@@ -7676,6 +7690,9 @@
         </w:tc>
       </w:tr>
       <w:tr>
+        <w:trPr>
+          <w:jc w:val="center"/>
+        </w:trPr>
         <w:tc>
           <w:tcPr>
             <w:tcW w:w="2115" w:type="dxa"/>
@@ -7683,6 +7700,7 @@
           <w:p>
             <w:pPr>
               <w:ind w:firstLine="0"/>
+              <w:jc w:val="center"/>
               <w:rPr>
                 <w:b/>
               </w:rPr>
@@ -7702,6 +7720,7 @@
           <w:p>
             <w:pPr>
               <w:ind w:firstLine="0"/>
+              <w:jc w:val="center"/>
               <w:rPr>
                 <w:b/>
               </w:rPr>
@@ -7721,6 +7740,7 @@
           <w:p>
             <w:pPr>
               <w:ind w:firstLine="0"/>
+              <w:jc w:val="center"/>
               <w:rPr>
                 <w:b/>
               </w:rPr>
@@ -7740,6 +7760,7 @@
           <w:p>
             <w:pPr>
               <w:ind w:firstLine="0"/>
+              <w:jc w:val="center"/>
               <w:rPr>
                 <w:b/>
               </w:rPr>
@@ -7754,6 +7775,9 @@
         </w:tc>
       </w:tr>
       <w:tr>
+        <w:trPr>
+          <w:jc w:val="center"/>
+        </w:trPr>
         <w:tc>
           <w:tcPr>
             <w:tcW w:w="2115" w:type="dxa"/>
@@ -7761,6 +7785,7 @@
           <w:p>
             <w:pPr>
               <w:ind w:firstLine="0"/>
+              <w:jc w:val="center"/>
               <w:rPr>
                 <w:b/>
               </w:rPr>
@@ -7780,6 +7805,7 @@
           <w:p>
             <w:pPr>
               <w:ind w:firstLine="0"/>
+              <w:jc w:val="center"/>
               <w:rPr>
                 <w:b/>
               </w:rPr>
@@ -7799,6 +7825,7 @@
           <w:p>
             <w:pPr>
               <w:ind w:firstLine="0"/>
+              <w:jc w:val="center"/>
               <w:rPr>
                 <w:b/>
               </w:rPr>
@@ -7818,6 +7845,7 @@
           <w:p>
             <w:pPr>
               <w:ind w:firstLine="0"/>
+              <w:jc w:val="center"/>
               <w:rPr>
                 <w:b/>
               </w:rPr>
@@ -7838,6 +7866,9 @@
         </w:tc>
       </w:tr>
       <w:tr>
+        <w:trPr>
+          <w:jc w:val="center"/>
+        </w:trPr>
         <w:tc>
           <w:tcPr>
             <w:tcW w:w="2115" w:type="dxa"/>
@@ -7845,6 +7876,7 @@
           <w:p>
             <w:pPr>
               <w:ind w:firstLine="0"/>
+              <w:jc w:val="center"/>
               <w:rPr>
                 <w:b/>
               </w:rPr>
@@ -7864,6 +7896,7 @@
           <w:p>
             <w:pPr>
               <w:ind w:firstLine="0"/>
+              <w:jc w:val="center"/>
               <w:rPr>
                 <w:b/>
               </w:rPr>
@@ -7883,6 +7916,7 @@
           <w:p>
             <w:pPr>
               <w:ind w:firstLine="0"/>
+              <w:jc w:val="center"/>
               <w:rPr>
                 <w:b/>
               </w:rPr>
@@ -7902,6 +7936,7 @@
           <w:p>
             <w:pPr>
               <w:ind w:firstLine="0"/>
+              <w:jc w:val="center"/>
               <w:rPr>
                 <w:b/>
               </w:rPr>
@@ -7918,8 +7953,6 @@
               </w:rPr>
               <w:t>0</w:t>
             </w:r>
-            <w:bookmarkStart w:id="24" w:name="_GoBack"/>
-            <w:bookmarkEnd w:id="24"/>
           </w:p>
         </w:tc>
       </w:tr>
@@ -7930,6 +7963,8 @@
           <w:b/>
         </w:rPr>
       </w:pPr>
+      <w:bookmarkStart w:id="24" w:name="_GoBack"/>
+      <w:bookmarkEnd w:id="24"/>
     </w:p>
     <w:sectPr>
       <w:footerReference w:type="default" r:id="rId8"/>
@@ -8669,6 +8704,7 @@
     <w:lsdException w:name="HTML Sample" w:semiHidden="1" w:unhideWhenUsed="1"/>
     <w:lsdException w:name="HTML Typewriter" w:semiHidden="1" w:unhideWhenUsed="1"/>
     <w:lsdException w:name="HTML Variable" w:semiHidden="1" w:unhideWhenUsed="1"/>
+    <w:lsdException w:name="Normal Table" w:semiHidden="1" w:unhideWhenUsed="1"/>
     <w:lsdException w:name="annotation subject" w:semiHidden="1" w:unhideWhenUsed="1"/>
     <w:lsdException w:name="No List" w:semiHidden="1" w:unhideWhenUsed="1"/>
     <w:lsdException w:name="Outline List 1" w:semiHidden="1" w:unhideWhenUsed="1"/>
@@ -8714,9 +8750,11 @@
     <w:lsdException w:name="Table Subtle 1" w:semiHidden="1" w:unhideWhenUsed="1"/>
     <w:lsdException w:name="Table Subtle 2" w:semiHidden="1" w:unhideWhenUsed="1"/>
     <w:lsdException w:name="Table Web 1" w:semiHidden="1" w:unhideWhenUsed="1"/>
+    <w:lsdException w:name="Table Web 2" w:semiHidden="1" w:unhideWhenUsed="1"/>
     <w:lsdException w:name="Table Web 3" w:semiHidden="1" w:unhideWhenUsed="1"/>
     <w:lsdException w:name="Balloon Text" w:semiHidden="1" w:unhideWhenUsed="1"/>
     <w:lsdException w:name="Table Grid" w:uiPriority="39"/>
+    <w:lsdException w:name="Table Theme" w:semiHidden="1" w:unhideWhenUsed="1"/>
     <w:lsdException w:name="Placeholder Text" w:semiHidden="1"/>
     <w:lsdException w:name="No Spacing" w:uiPriority="1" w:qFormat="1"/>
     <w:lsdException w:name="Light Shading" w:uiPriority="60"/>
@@ -9177,6 +9215,35 @@
       </w:tblCellMar>
     </w:tblPr>
   </w:style>
+  <w:style w:type="paragraph" w:styleId="ae">
+    <w:name w:val="Balloon Text"/>
+    <w:basedOn w:val="a"/>
+    <w:link w:val="af"/>
+    <w:uiPriority w:val="99"/>
+    <w:semiHidden/>
+    <w:unhideWhenUsed/>
+    <w:rsid w:val="00F476C3"/>
+    <w:pPr>
+      <w:spacing w:after="0" w:line="240" w:lineRule="auto"/>
+    </w:pPr>
+    <w:rPr>
+      <w:sz w:val="18"/>
+      <w:szCs w:val="18"/>
+    </w:rPr>
+  </w:style>
+  <w:style w:type="character" w:customStyle="1" w:styleId="af">
+    <w:name w:val="Текст выноски Знак"/>
+    <w:basedOn w:val="a0"/>
+    <w:link w:val="ae"/>
+    <w:uiPriority w:val="99"/>
+    <w:semiHidden/>
+    <w:rsid w:val="00F476C3"/>
+    <w:rPr>
+      <w:rFonts w:ascii="Times New Roman" w:hAnsi="Times New Roman" w:cs="Times New Roman"/>
+      <w:sz w:val="18"/>
+      <w:szCs w:val="18"/>
+    </w:rPr>
+  </w:style>
 </w:styles>
 </file>
 
@@ -9446,7 +9513,7 @@
 </file>
 
 <file path=customXml/itemProps1.xml><?xml version="1.0" encoding="utf-8"?>
-<ds:datastoreItem xmlns:ds="http://schemas.openxmlformats.org/officeDocument/2006/customXml" ds:itemID="{2173D5B0-8DF9-9247-9BA6-6FB41A2C077B}">
+<ds:datastoreItem xmlns:ds="http://schemas.openxmlformats.org/officeDocument/2006/customXml" ds:itemID="{365741EA-97DC-C14C-AB0F-599C14768868}">
   <ds:schemaRefs>
     <ds:schemaRef ds:uri="http://schemas.openxmlformats.org/officeDocument/2006/bibliography"/>
   </ds:schemaRefs>

</xml_diff>